<commit_message>
Actualización formulas temas 9 y 10 y cuadernos de estudio 11, 12 y 13
</commit_message>
<xml_diff>
--- a/fuentes/contenidos/grado09/guion10/MA_09_10_CO.docx
+++ b/fuentes/contenidos/grado09/guion10/MA_09_10_CO.docx
@@ -1391,8 +1391,8 @@
               </w:rPr>
               <w:drawing>
                 <wp:inline distT="0" distB="0" distL="0" distR="0">
-                  <wp:extent cx="3886200" cy="2666051"/>
-                  <wp:effectExtent l="19050" t="0" r="0" b="0"/>
+                  <wp:extent cx="2349211" cy="1611630"/>
+                  <wp:effectExtent l="0" t="0" r="0" b="0"/>
                   <wp:docPr id="15" name="Imagen 8" descr="I:\guion 10\imagenes\1.JPG"/>
                   <wp:cNvGraphicFramePr>
                     <a:graphicFrameLocks xmlns:a="http://schemas.openxmlformats.org/drawingml/2006/main" noChangeAspect="1"/>
@@ -1416,7 +1416,7 @@
                         <pic:spPr bwMode="auto">
                           <a:xfrm>
                             <a:off x="0" y="0"/>
-                            <a:ext cx="3886200" cy="2666051"/>
+                            <a:ext cx="2355910" cy="1616226"/>
                           </a:xfrm>
                           <a:prstGeom prst="rect">
                             <a:avLst/>
@@ -2182,7 +2182,6 @@
           <w:rFonts w:ascii="Arial" w:hAnsi="Arial" w:cs="Arial"/>
           <w:highlight w:val="yellow"/>
         </w:rPr>
-        <w:lastRenderedPageBreak/>
         <w:t>[SECCIÓN 2</w:t>
       </w:r>
       <w:r>
@@ -2264,6 +2263,7 @@
           <w:rFonts w:ascii="Arial" w:hAnsi="Arial" w:cs="Arial"/>
           <w:highlight w:val="yellow"/>
         </w:rPr>
+        <w:lastRenderedPageBreak/>
         <w:t>[SECCIÓN 3</w:t>
       </w:r>
       <w:r>
@@ -2577,6 +2577,11 @@
               </w:rPr>
             </w:pPr>
             <w:r>
+              <w:rPr>
+                <w:sz w:val="24"/>
+                <w:szCs w:val="24"/>
+                <w:lang w:val="es-ES_tradnl"/>
+              </w:rPr>
               <w:object w:dxaOrig="4620" w:dyaOrig="3710">
                 <v:shapetype id="_x0000_t75" coordsize="21600,21600" o:spt="75" o:preferrelative="t" path="m@4@5l@4@11@9@11@9@5xe" filled="f" stroked="f">
                   <v:stroke joinstyle="miter"/>
@@ -2597,10 +2602,10 @@
                   <v:path o:extrusionok="f" gradientshapeok="t" o:connecttype="rect"/>
                   <o:lock v:ext="edit" aspectratio="t"/>
                 </v:shapetype>
-                <v:shape id="_x0000_i1028" type="#_x0000_t75" style="width:169pt;height:135.5pt" o:ole="">
+                <v:shape id="_x0000_i1025" type="#_x0000_t75" style="width:168.9pt;height:135.3pt" o:ole="">
                   <v:imagedata r:id="rId10" o:title=""/>
                 </v:shape>
-                <o:OLEObject Type="Embed" ProgID="PBrush" ShapeID="_x0000_i1028" DrawAspect="Content" ObjectID="_1518816823" r:id="rId11"/>
+                <o:OLEObject Type="Embed" ProgID="PBrush" ShapeID="_x0000_i1025" DrawAspect="Content" ObjectID="_1518891823" r:id="rId11"/>
               </w:object>
             </w:r>
           </w:p>
@@ -3152,10 +3157,9 @@
                 <w:szCs w:val="18"/>
                 <w:lang w:val="es-CO" w:eastAsia="es-CO"/>
               </w:rPr>
-              <w:lastRenderedPageBreak/>
               <w:drawing>
                 <wp:inline distT="0" distB="0" distL="0" distR="0">
-                  <wp:extent cx="3813574" cy="1847850"/>
+                  <wp:extent cx="1415347" cy="685800"/>
                   <wp:effectExtent l="0" t="0" r="0" b="0"/>
                   <wp:docPr id="6" name="Imagen 1" descr="I:\guion 10\imagenes\2.JPG"/>
                   <wp:cNvGraphicFramePr>
@@ -3180,7 +3184,7 @@
                         <pic:spPr bwMode="auto">
                           <a:xfrm>
                             <a:off x="0" y="0"/>
-                            <a:ext cx="3820659" cy="1851283"/>
+                            <a:ext cx="1426946" cy="691420"/>
                           </a:xfrm>
                           <a:prstGeom prst="rect">
                             <a:avLst/>
@@ -3242,7 +3246,6 @@
                 <w:sz w:val="24"/>
                 <w:szCs w:val="24"/>
               </w:rPr>
-              <w:lastRenderedPageBreak/>
               <w:t>Pie de imagen</w:t>
             </w:r>
           </w:p>
@@ -3418,6 +3421,7 @@
                 <w:sz w:val="24"/>
                 <w:szCs w:val="24"/>
               </w:rPr>
+              <w:lastRenderedPageBreak/>
               <w:t>Destacado</w:t>
             </w:r>
           </w:p>
@@ -3655,18 +3659,6 @@
         </w:rPr>
         <w:t>.</w:t>
       </w:r>
-    </w:p>
-    <w:p>
-      <w:pPr>
-        <w:tabs>
-          <w:tab w:val="right" w:pos="8498"/>
-        </w:tabs>
-        <w:spacing w:after="0"/>
-        <w:jc w:val="both"/>
-        <w:rPr>
-          <w:rFonts w:ascii="Arial" w:hAnsi="Arial" w:cs="Arial"/>
-        </w:rPr>
-      </w:pPr>
     </w:p>
     <w:p>
       <w:pPr>
@@ -3947,10 +3939,10 @@
                 <w:lang w:val="es-ES_tradnl"/>
               </w:rPr>
               <w:object w:dxaOrig="6195" w:dyaOrig="7395">
-                <v:shape id="_x0000_i1025" type="#_x0000_t75" style="width:172.5pt;height:206.5pt" o:ole="">
+                <v:shape id="_x0000_i1026" type="#_x0000_t75" style="width:128.2pt;height:153.5pt" o:ole="">
                   <v:imagedata r:id="rId13" o:title=""/>
                 </v:shape>
-                <o:OLEObject Type="Embed" ProgID="PBrush" ShapeID="_x0000_i1025" DrawAspect="Content" ObjectID="_1518816824" r:id="rId14"/>
+                <o:OLEObject Type="Embed" ProgID="PBrush" ShapeID="_x0000_i1026" DrawAspect="Content" ObjectID="_1518891824" r:id="rId14"/>
               </w:object>
             </w:r>
           </w:p>
@@ -3988,7 +3980,6 @@
                 <w:sz w:val="24"/>
                 <w:szCs w:val="24"/>
               </w:rPr>
-              <w:lastRenderedPageBreak/>
               <w:t>Pie de imagen</w:t>
             </w:r>
           </w:p>
@@ -4535,6 +4526,7 @@
                 <w:sz w:val="24"/>
                 <w:szCs w:val="24"/>
               </w:rPr>
+              <w:lastRenderedPageBreak/>
               <w:t>Pie de imagen</w:t>
             </w:r>
           </w:p>
@@ -4800,7 +4792,6 @@
                 <w:sz w:val="24"/>
                 <w:szCs w:val="24"/>
               </w:rPr>
-              <w:lastRenderedPageBreak/>
               <w:t>Título</w:t>
             </w:r>
           </w:p>
@@ -5695,6 +5686,7 @@
                 <w:sz w:val="24"/>
                 <w:szCs w:val="24"/>
               </w:rPr>
+              <w:lastRenderedPageBreak/>
               <w:t xml:space="preserve">Código </w:t>
             </w:r>
             <w:proofErr w:type="spellStart"/>
@@ -5758,11 +5750,16 @@
               <w:t xml:space="preserve"> </w:t>
             </w:r>
             <w:r>
+              <w:rPr>
+                <w:sz w:val="24"/>
+                <w:szCs w:val="24"/>
+                <w:lang w:val="es-ES_tradnl"/>
+              </w:rPr>
               <w:object w:dxaOrig="3470" w:dyaOrig="3280">
-                <v:shape id="_x0000_i1029" type="#_x0000_t75" style="width:98.5pt;height:93pt" o:ole="">
+                <v:shape id="_x0000_i1027" type="#_x0000_t75" style="width:98.5pt;height:92.95pt" o:ole="">
                   <v:imagedata r:id="rId16" o:title=""/>
                 </v:shape>
-                <o:OLEObject Type="Embed" ProgID="PBrush" ShapeID="_x0000_i1029" DrawAspect="Content" ObjectID="_1518816825" r:id="rId17"/>
+                <o:OLEObject Type="Embed" ProgID="PBrush" ShapeID="_x0000_i1027" DrawAspect="Content" ObjectID="_1518891825" r:id="rId17"/>
               </w:object>
             </w:r>
           </w:p>
@@ -6139,7 +6136,6 @@
                 <w:sz w:val="24"/>
                 <w:szCs w:val="24"/>
               </w:rPr>
-              <w:lastRenderedPageBreak/>
               <w:t>Descripción</w:t>
             </w:r>
           </w:p>
@@ -7286,7 +7282,6 @@
                 <w:szCs w:val="18"/>
                 <w:lang w:val="es-CO" w:eastAsia="es-CO"/>
               </w:rPr>
-              <w:lastRenderedPageBreak/>
               <w:drawing>
                 <wp:inline distT="0" distB="0" distL="0" distR="0" wp14:anchorId="4EA8C0CA" wp14:editId="3AF8D495">
                   <wp:extent cx="3366965" cy="2190750"/>
@@ -7376,7 +7371,6 @@
                 <w:sz w:val="24"/>
                 <w:szCs w:val="24"/>
               </w:rPr>
-              <w:lastRenderedPageBreak/>
               <w:t>Pie de imagen</w:t>
             </w:r>
           </w:p>
@@ -8190,6 +8184,7 @@
                 <w:rFonts w:ascii="Arial" w:hAnsi="Arial" w:cs="Arial"/>
                 <w:i/>
               </w:rPr>
+              <w:lastRenderedPageBreak/>
               <w:t>d</w:t>
             </w:r>
             <w:r>
@@ -9054,6 +9049,7 @@
                 <w:szCs w:val="18"/>
                 <w:lang w:val="es-CO" w:eastAsia="es-CO"/>
               </w:rPr>
+              <w:lastRenderedPageBreak/>
               <w:drawing>
                 <wp:inline distT="0" distB="0" distL="0" distR="0" wp14:anchorId="32C2D5A3" wp14:editId="778AA61A">
                   <wp:extent cx="2220554" cy="1885950"/>
@@ -9615,11 +9611,16 @@
               </w:rPr>
             </w:pPr>
             <w:r>
+              <w:rPr>
+                <w:sz w:val="24"/>
+                <w:szCs w:val="24"/>
+                <w:lang w:val="es-ES_tradnl"/>
+              </w:rPr>
               <w:object w:dxaOrig="4690" w:dyaOrig="4940">
-                <v:shape id="_x0000_i1030" type="#_x0000_t75" style="width:118pt;height:124pt" o:ole="">
+                <v:shape id="_x0000_i1028" type="#_x0000_t75" style="width:117.9pt;height:123.8pt" o:ole="">
                   <v:imagedata r:id="rId22" o:title=""/>
                 </v:shape>
-                <o:OLEObject Type="Embed" ProgID="PBrush" ShapeID="_x0000_i1030" DrawAspect="Content" ObjectID="_1518816826" r:id="rId23"/>
+                <o:OLEObject Type="Embed" ProgID="PBrush" ShapeID="_x0000_i1028" DrawAspect="Content" ObjectID="_1518891826" r:id="rId23"/>
               </w:object>
             </w:r>
           </w:p>
@@ -10225,6 +10226,7 @@
                 <w:sz w:val="24"/>
                 <w:szCs w:val="24"/>
               </w:rPr>
+              <w:lastRenderedPageBreak/>
               <w:t>Descripción</w:t>
             </w:r>
           </w:p>
@@ -10426,14 +10428,7 @@
         <w:rPr>
           <w:rFonts w:ascii="Arial" w:hAnsi="Arial" w:cs="Arial"/>
         </w:rPr>
-        <w:t xml:space="preserve"> </w:t>
-      </w:r>
-      <w:r>
-        <w:rPr>
-          <w:rFonts w:ascii="Arial" w:hAnsi="Arial" w:cs="Arial"/>
-        </w:rPr>
-        <w:lastRenderedPageBreak/>
-        <w:t>deben estar</w:t>
+        <w:t xml:space="preserve"> deben estar</w:t>
       </w:r>
       <w:r>
         <w:rPr>
@@ -12231,6 +12226,7 @@
                 <w:sz w:val="24"/>
                 <w:szCs w:val="24"/>
               </w:rPr>
+              <w:lastRenderedPageBreak/>
               <w:t xml:space="preserve">Código </w:t>
             </w:r>
             <w:proofErr w:type="spellStart"/>
@@ -12455,16 +12451,7 @@
                 <w:sz w:val="24"/>
                 <w:szCs w:val="24"/>
               </w:rPr>
-              <w:t xml:space="preserve"> </w:t>
-            </w:r>
-            <w:r>
-              <w:rPr>
-                <w:rFonts w:ascii="Arial" w:hAnsi="Arial" w:cs="Arial"/>
-                <w:sz w:val="24"/>
-                <w:szCs w:val="24"/>
-              </w:rPr>
-              <w:lastRenderedPageBreak/>
-              <w:t xml:space="preserve">además </w:t>
+              <w:t xml:space="preserve"> además </w:t>
             </w:r>
           </w:p>
           <w:p>
@@ -13053,6 +13040,7 @@
                 <w:sz w:val="24"/>
                 <w:szCs w:val="24"/>
               </w:rPr>
+              <w:lastRenderedPageBreak/>
               <w:t xml:space="preserve">Código </w:t>
             </w:r>
             <w:proofErr w:type="spellStart"/>
@@ -13123,10 +13111,10 @@
                 <w:lang w:val="es-ES_tradnl"/>
               </w:rPr>
               <w:object w:dxaOrig="7110" w:dyaOrig="5430">
-                <v:shape id="_x0000_i1026" type="#_x0000_t75" style="width:223pt;height:170pt" o:ole="">
+                <v:shape id="_x0000_i1029" type="#_x0000_t75" style="width:222.75pt;height:170.1pt" o:ole="">
                   <v:imagedata r:id="rId27" o:title=""/>
                 </v:shape>
-                <o:OLEObject Type="Embed" ProgID="PBrush" ShapeID="_x0000_i1026" DrawAspect="Content" ObjectID="_1518816827" r:id="rId28"/>
+                <o:OLEObject Type="Embed" ProgID="PBrush" ShapeID="_x0000_i1029" DrawAspect="Content" ObjectID="_1518891827" r:id="rId28"/>
               </w:object>
             </w:r>
           </w:p>
@@ -13606,8 +13594,6 @@
         </w:rPr>
         <w:t>xteriores</w:t>
       </w:r>
-      <w:bookmarkStart w:id="0" w:name="_GoBack"/>
-      <w:bookmarkEnd w:id="0"/>
       <w:r>
         <w:rPr>
           <w:rFonts w:ascii="Arial" w:hAnsi="Arial" w:cs="Arial"/>
@@ -13885,10 +13871,10 @@
                 <w:lang w:val="es-ES_tradnl"/>
               </w:rPr>
               <w:object w:dxaOrig="639" w:dyaOrig="4320">
-                <v:shape id="_x0000_i1027" type="#_x0000_t75" style="width:293.5pt;height:118.5pt" o:ole="">
+                <v:shape id="_x0000_i1030" type="#_x0000_t75" style="width:293.55pt;height:118.7pt" o:ole="">
                   <v:imagedata r:id="rId29" o:title=""/>
                 </v:shape>
-                <o:OLEObject Type="Embed" ProgID="PBrush" ShapeID="_x0000_i1027" DrawAspect="Content" ObjectID="_1518816828" r:id="rId30"/>
+                <o:OLEObject Type="Embed" ProgID="PBrush" ShapeID="_x0000_i1030" DrawAspect="Content" ObjectID="_1518891828" r:id="rId30"/>
               </w:object>
             </w:r>
           </w:p>
@@ -13934,6 +13920,7 @@
                 <w:sz w:val="24"/>
                 <w:szCs w:val="24"/>
               </w:rPr>
+              <w:lastRenderedPageBreak/>
               <w:t>Pie de imagen</w:t>
             </w:r>
           </w:p>
@@ -14844,7 +14831,6 @@
                 <w:sz w:val="24"/>
                 <w:szCs w:val="24"/>
               </w:rPr>
-              <w:lastRenderedPageBreak/>
               <w:t>Practica (recurso de ejercitación)</w:t>
             </w:r>
           </w:p>
@@ -15670,6 +15656,7 @@
                 <w:sz w:val="24"/>
                 <w:szCs w:val="24"/>
               </w:rPr>
+              <w:lastRenderedPageBreak/>
               <w:t>Descripción</w:t>
             </w:r>
           </w:p>
@@ -16226,7 +16213,6 @@
         <w:rPr>
           <w:rFonts w:ascii="Arial" w:hAnsi="Arial" w:cs="Arial"/>
         </w:rPr>
-        <w:lastRenderedPageBreak/>
         <w:t xml:space="preserve">Donde </w:t>
       </w:r>
       <w:r>
@@ -16556,12 +16542,7 @@
                 <w:szCs w:val="24"/>
                 <w:lang w:val="es-ES_tradnl"/>
               </w:rPr>
-              <w:object w:dxaOrig="3090" w:dyaOrig="3675">
-                <v:shape id="_x0000_i1031" type="#_x0000_t75" style="width:154.5pt;height:184pt" o:ole="">
-                  <v:imagedata r:id="rId31" o:title=""/>
-                </v:shape>
-                <o:OLEObject Type="Embed" ProgID="PBrush" ShapeID="_x0000_i1031" DrawAspect="Content" ObjectID="_1518816829" r:id="rId32"/>
-              </w:object>
+              <w:t>6849</w:t>
             </w:r>
           </w:p>
           <w:p>
@@ -16579,7 +16560,7 @@
                 <w:rFonts w:ascii="Calibri" w:eastAsia="Calibri" w:hAnsi="Calibri" w:cs="Times New Roman"/>
               </w:rPr>
             </w:pPr>
-            <w:hyperlink r:id="rId33" w:history="1">
+            <w:hyperlink r:id="rId31" w:history="1">
               <w:r>
                 <w:rPr>
                   <w:rStyle w:val="Hipervnculo"/>
@@ -16696,6 +16677,7 @@
         <w:rPr>
           <w:rFonts w:ascii="Arial" w:hAnsi="Arial" w:cs="Arial"/>
         </w:rPr>
+        <w:lastRenderedPageBreak/>
         <w:t>Como se conoce el radio de la bicicleta, la longitud de la circunferencia se calcula así:</w:t>
       </w:r>
     </w:p>
@@ -17627,10 +17609,10 @@
                 <w:lang w:val="es-ES_tradnl"/>
               </w:rPr>
               <w:object w:dxaOrig="8820" w:dyaOrig="7515">
-                <v:shape id="_x0000_i1032" type="#_x0000_t75" style="width:202pt;height:172pt" o:ole="">
-                  <v:imagedata r:id="rId34" o:title=""/>
+                <v:shape id="_x0000_i1031" type="#_x0000_t75" style="width:202.15pt;height:172.1pt" o:ole="">
+                  <v:imagedata r:id="rId32" o:title=""/>
                 </v:shape>
-                <o:OLEObject Type="Embed" ProgID="PBrush" ShapeID="_x0000_i1032" DrawAspect="Content" ObjectID="_1518816830" r:id="rId35"/>
+                <o:OLEObject Type="Embed" ProgID="PBrush" ShapeID="_x0000_i1031" DrawAspect="Content" ObjectID="_1518891829" r:id="rId33"/>
               </w:object>
             </w:r>
           </w:p>
@@ -17668,6 +17650,7 @@
                 <w:sz w:val="24"/>
                 <w:szCs w:val="24"/>
               </w:rPr>
+              <w:lastRenderedPageBreak/>
               <w:t>Pie de imagen</w:t>
             </w:r>
           </w:p>
@@ -18791,6 +18774,7 @@
               <w:rPr>
                 <w:rFonts w:ascii="Arial" w:hAnsi="Arial" w:cs="Arial"/>
               </w:rPr>
+              <w:lastRenderedPageBreak/>
               <w:t xml:space="preserve">Donde </w:t>
             </w:r>
             <w:r>
@@ -19066,7 +19050,6 @@
         <w:rPr>
           <w:rFonts w:ascii="Arial" w:hAnsi="Arial" w:cs="Arial"/>
         </w:rPr>
-        <w:lastRenderedPageBreak/>
         <w:t>&lt;&lt;MA_09_</w:t>
       </w:r>
       <w:r>
@@ -19992,6 +19975,7 @@
                 <w:szCs w:val="18"/>
                 <w:lang w:val="es-CO" w:eastAsia="es-CO"/>
               </w:rPr>
+              <w:lastRenderedPageBreak/>
               <w:drawing>
                 <wp:inline distT="0" distB="0" distL="0" distR="0">
                   <wp:extent cx="1908918" cy="1263650"/>
@@ -20010,7 +19994,7 @@
                           </pic:cNvPicPr>
                         </pic:nvPicPr>
                         <pic:blipFill>
-                          <a:blip r:embed="rId36"/>
+                          <a:blip r:embed="rId34"/>
                           <a:srcRect/>
                           <a:stretch>
                             <a:fillRect/>
@@ -20073,6 +20057,7 @@
                 <w:sz w:val="24"/>
                 <w:szCs w:val="24"/>
               </w:rPr>
+              <w:lastRenderedPageBreak/>
               <w:t>Pie de imagen</w:t>
             </w:r>
           </w:p>
@@ -20316,7 +20301,6 @@
                 <w:sz w:val="24"/>
                 <w:szCs w:val="24"/>
               </w:rPr>
-              <w:lastRenderedPageBreak/>
               <w:t>segmento tangente</w:t>
             </w:r>
             <w:r>
@@ -20352,7 +20336,6 @@
                 <w:szCs w:val="24"/>
                 <w:lang w:val="es-ES"/>
               </w:rPr>
-              <w:lastRenderedPageBreak/>
               <w:t>Contenido</w:t>
             </w:r>
           </w:p>
@@ -20718,7 +20701,7 @@
                           </pic:cNvPicPr>
                         </pic:nvPicPr>
                         <pic:blipFill>
-                          <a:blip r:embed="rId37">
+                          <a:blip r:embed="rId35">
                             <a:extLst>
                               <a:ext uri="{28A0092B-C50C-407E-A947-70E740481C1C}">
                                 <a14:useLocalDpi xmlns:a14="http://schemas.microsoft.com/office/drawing/2010/main" val="0"/>
@@ -21000,7 +20983,14 @@
               <w:rPr>
                 <w:rFonts w:ascii="Arial" w:hAnsi="Arial" w:cs="Arial"/>
               </w:rPr>
-              <w:t>Si por un punto exterior a una circunferencia se trazan  dos segmentos que sean  secantes entonces el producto de las medidas de un segmento secante y su segmento secante externo es igual al producto de las medidas del otro segmento secante y su segmento secante externo.</w:t>
+              <w:t xml:space="preserve">Si por un punto exterior a una circunferencia se trazan  dos segmentos que sean  secantes entonces el producto de las </w:t>
+            </w:r>
+            <w:r>
+              <w:rPr>
+                <w:rFonts w:ascii="Arial" w:hAnsi="Arial" w:cs="Arial"/>
+              </w:rPr>
+              <w:lastRenderedPageBreak/>
+              <w:t>medidas de un segmento secante y su segmento secante externo es igual al producto de las medidas del otro segmento secante y su segmento secante externo.</w:t>
             </w:r>
           </w:p>
           <w:p>
@@ -21292,7 +21282,6 @@
                 <w:szCs w:val="18"/>
                 <w:lang w:val="es-CO" w:eastAsia="es-CO"/>
               </w:rPr>
-              <w:lastRenderedPageBreak/>
               <w:drawing>
                 <wp:inline distT="0" distB="0" distL="0" distR="0">
                   <wp:extent cx="3257550" cy="2395705"/>
@@ -21311,7 +21300,7 @@
                           </pic:cNvPicPr>
                         </pic:nvPicPr>
                         <pic:blipFill>
-                          <a:blip r:embed="rId38">
+                          <a:blip r:embed="rId36">
                             <a:extLst>
                               <a:ext uri="{28A0092B-C50C-407E-A947-70E740481C1C}">
                                 <a14:useLocalDpi xmlns:a14="http://schemas.microsoft.com/office/drawing/2010/main" val="0"/>
@@ -21342,6 +21331,8 @@
                 </wp:inline>
               </w:drawing>
             </w:r>
+            <w:bookmarkStart w:id="0" w:name="_GoBack"/>
+            <w:bookmarkEnd w:id="0"/>
           </w:p>
           <w:p>
             <w:pPr>
@@ -21377,7 +21368,6 @@
                 <w:sz w:val="24"/>
                 <w:szCs w:val="24"/>
               </w:rPr>
-              <w:lastRenderedPageBreak/>
               <w:t>Pie de imagen</w:t>
             </w:r>
           </w:p>
@@ -23459,7 +23449,7 @@
                 <w:szCs w:val="24"/>
               </w:rPr>
             </w:pPr>
-            <w:hyperlink r:id="rId39" w:history="1">
+            <w:hyperlink r:id="rId37" w:history="1">
               <w:r>
                 <w:rPr>
                   <w:rStyle w:val="Hipervnculo"/>
@@ -23547,7 +23537,7 @@
                 <w:rFonts w:ascii="Arial" w:hAnsi="Arial" w:cs="Arial"/>
               </w:rPr>
             </w:pPr>
-            <w:hyperlink r:id="rId40" w:history="1">
+            <w:hyperlink r:id="rId38" w:history="1">
               <w:r>
                 <w:rPr>
                   <w:rStyle w:val="Hipervnculo"/>
@@ -23622,7 +23612,16 @@
                 <w:sz w:val="24"/>
                 <w:szCs w:val="24"/>
               </w:rPr>
-              <w:t>Arcos y cuerdas de una circunferencia</w:t>
+              <w:t xml:space="preserve">Arcos y cuerdas de </w:t>
+            </w:r>
+            <w:r>
+              <w:rPr>
+                <w:rFonts w:ascii="Arial" w:hAnsi="Arial" w:cs="Arial"/>
+                <w:sz w:val="24"/>
+                <w:szCs w:val="24"/>
+              </w:rPr>
+              <w:lastRenderedPageBreak/>
+              <w:t>una circunferencia</w:t>
             </w:r>
           </w:p>
         </w:tc>
@@ -23638,13 +23637,21 @@
                 <w:szCs w:val="24"/>
               </w:rPr>
             </w:pPr>
-            <w:hyperlink r:id="rId41" w:history="1">
+            <w:hyperlink r:id="rId39" w:history="1">
               <w:r>
                 <w:rPr>
                   <w:rStyle w:val="Hipervnculo"/>
                   <w:rFonts w:ascii="Arial" w:hAnsi="Arial" w:cs="Arial"/>
                 </w:rPr>
-                <w:t>http://www.dmae.upct.es/~pepemar/mateprimero/trigonometria/circulo/arcoycuerda.htm</w:t>
+                <w:t>http://www.dmae.upct.es/~pepemar/mateprimero/tri</w:t>
+              </w:r>
+              <w:r>
+                <w:rPr>
+                  <w:rStyle w:val="Hipervnculo"/>
+                  <w:rFonts w:ascii="Arial" w:hAnsi="Arial" w:cs="Arial"/>
+                </w:rPr>
+                <w:lastRenderedPageBreak/>
+                <w:t>gonometria/circulo/arcoycuerda.htm</w:t>
               </w:r>
             </w:hyperlink>
           </w:p>
@@ -23691,8 +23698,8 @@
       </w:pPr>
     </w:p>
     <w:sectPr>
-      <w:headerReference w:type="even" r:id="rId42"/>
-      <w:headerReference w:type="default" r:id="rId43"/>
+      <w:headerReference w:type="even" r:id="rId40"/>
+      <w:headerReference w:type="default" r:id="rId41"/>
       <w:pgSz w:w="12240" w:h="15840"/>
       <w:pgMar w:top="1417" w:right="1701" w:bottom="1417" w:left="1701" w:header="708" w:footer="708" w:gutter="0"/>
       <w:cols w:space="708"/>
@@ -23822,7 +23829,7 @@
         <w:rStyle w:val="Nmerodepgina"/>
         <w:noProof/>
       </w:rPr>
-      <w:t>22</w:t>
+      <w:t>21</w:t>
     </w:r>
     <w:r>
       <w:rPr>
@@ -29493,7 +29500,7 @@
 </file>
 
 <file path=customXml/itemProps1.xml><?xml version="1.0" encoding="utf-8"?>
-<ds:datastoreItem xmlns:ds="http://schemas.openxmlformats.org/officeDocument/2006/customXml" ds:itemID="{DD39DE0A-783E-4468-9499-94AC0A5279D9}">
+<ds:datastoreItem xmlns:ds="http://schemas.openxmlformats.org/officeDocument/2006/customXml" ds:itemID="{7AA9F78B-4F27-4846-BF58-943CCB21A40E}">
   <ds:schemaRefs>
     <ds:schemaRef ds:uri="http://schemas.openxmlformats.org/officeDocument/2006/bibliography"/>
   </ds:schemaRefs>

</xml_diff>